<commit_message>
phân quyền trên route, responsive giao diện
</commit_message>
<xml_diff>
--- a/Baocao.docx
+++ b/Baocao.docx
@@ -10,7 +10,7 @@
           <w:noProof/>
         </w:rPr>
       </w:pPr>
-      <w:bookmarkStart w:id="0" w:name="_Toc117263680"/>
+      <w:bookmarkStart w:id="0" w:name="_Toc117628326"/>
       <w:r>
         <w:rPr>
           <w:rFonts w:cs="Times New Roman"/>
@@ -49,7 +49,7 @@
           <w:lang w:val="en-US"/>
         </w:rPr>
       </w:pPr>
-      <w:hyperlink w:anchor="_Toc117263680" w:history="1">
+      <w:hyperlink w:anchor="_Toc117628326" w:history="1">
         <w:r>
           <w:rPr>
             <w:rStyle w:val="Hyperlink"/>
@@ -77,7 +77,7 @@
             <w:noProof/>
             <w:webHidden/>
           </w:rPr>
-          <w:instrText xml:space="preserve"> PAGEREF _Toc117263680 \h </w:instrText>
+          <w:instrText xml:space="preserve"> PAGEREF _Toc117628326 \h </w:instrText>
         </w:r>
         <w:r>
           <w:rPr>
@@ -120,7 +120,7 @@
           <w:lang w:val="en-US"/>
         </w:rPr>
       </w:pPr>
-      <w:hyperlink w:anchor="_Toc117263681" w:history="1">
+      <w:hyperlink w:anchor="_Toc117628327" w:history="1">
         <w:r>
           <w:rPr>
             <w:rStyle w:val="Hyperlink"/>
@@ -155,7 +155,7 @@
             <w:noProof/>
             <w:webHidden/>
           </w:rPr>
-          <w:instrText xml:space="preserve"> PAGEREF _Toc117263681 \h </w:instrText>
+          <w:instrText xml:space="preserve"> PAGEREF _Toc117628327 \h </w:instrText>
         </w:r>
         <w:r>
           <w:rPr>
@@ -197,7 +197,7 @@
           <w:lang w:val="en-US"/>
         </w:rPr>
       </w:pPr>
-      <w:hyperlink w:anchor="_Toc117263682" w:history="1">
+      <w:hyperlink w:anchor="_Toc117628328" w:history="1">
         <w:r>
           <w:rPr>
             <w:rStyle w:val="Hyperlink"/>
@@ -225,7 +225,7 @@
             <w:noProof/>
             <w:webHidden/>
           </w:rPr>
-          <w:instrText xml:space="preserve"> PAGEREF _Toc117263682 \h </w:instrText>
+          <w:instrText xml:space="preserve"> PAGEREF _Toc117628328 \h </w:instrText>
         </w:r>
         <w:r>
           <w:rPr>
@@ -267,7 +267,7 @@
           <w:lang w:val="en-US"/>
         </w:rPr>
       </w:pPr>
-      <w:hyperlink w:anchor="_Toc117263683" w:history="1">
+      <w:hyperlink w:anchor="_Toc117628329" w:history="1">
         <w:r>
           <w:rPr>
             <w:rStyle w:val="Hyperlink"/>
@@ -295,7 +295,7 @@
             <w:noProof/>
             <w:webHidden/>
           </w:rPr>
-          <w:instrText xml:space="preserve"> PAGEREF _Toc117263683 \h </w:instrText>
+          <w:instrText xml:space="preserve"> PAGEREF _Toc117628329 \h </w:instrText>
         </w:r>
         <w:r>
           <w:rPr>
@@ -337,7 +337,7 @@
           <w:lang w:val="en-US"/>
         </w:rPr>
       </w:pPr>
-      <w:hyperlink w:anchor="_Toc117263684" w:history="1">
+      <w:hyperlink w:anchor="_Toc117628330" w:history="1">
         <w:r>
           <w:rPr>
             <w:rStyle w:val="Hyperlink"/>
@@ -365,7 +365,7 @@
             <w:noProof/>
             <w:webHidden/>
           </w:rPr>
-          <w:instrText xml:space="preserve"> PAGEREF _Toc117263684 \h </w:instrText>
+          <w:instrText xml:space="preserve"> PAGEREF _Toc117628330 \h </w:instrText>
         </w:r>
         <w:r>
           <w:rPr>
@@ -408,7 +408,7 @@
           <w:lang w:val="en-US"/>
         </w:rPr>
       </w:pPr>
-      <w:hyperlink w:anchor="_Toc117263685" w:history="1">
+      <w:hyperlink w:anchor="_Toc117628331" w:history="1">
         <w:r>
           <w:rPr>
             <w:rStyle w:val="Hyperlink"/>
@@ -443,7 +443,7 @@
             <w:noProof/>
             <w:webHidden/>
           </w:rPr>
-          <w:instrText xml:space="preserve"> PAGEREF _Toc117263685 \h </w:instrText>
+          <w:instrText xml:space="preserve"> PAGEREF _Toc117628331 \h </w:instrText>
         </w:r>
         <w:r>
           <w:rPr>
@@ -485,7 +485,7 @@
           <w:lang w:val="en-US"/>
         </w:rPr>
       </w:pPr>
-      <w:hyperlink w:anchor="_Toc117263686" w:history="1">
+      <w:hyperlink w:anchor="_Toc117628332" w:history="1">
         <w:r>
           <w:rPr>
             <w:rStyle w:val="Hyperlink"/>
@@ -520,7 +520,7 @@
             <w:noProof/>
             <w:webHidden/>
           </w:rPr>
-          <w:instrText xml:space="preserve"> PAGEREF _Toc117263686 \h </w:instrText>
+          <w:instrText xml:space="preserve"> PAGEREF _Toc117628332 \h </w:instrText>
         </w:r>
         <w:r>
           <w:rPr>
@@ -562,7 +562,7 @@
           <w:lang w:val="en-US"/>
         </w:rPr>
       </w:pPr>
-      <w:hyperlink w:anchor="_Toc117263687" w:history="1">
+      <w:hyperlink w:anchor="_Toc117628333" w:history="1">
         <w:r>
           <w:rPr>
             <w:rStyle w:val="Hyperlink"/>
@@ -597,7 +597,7 @@
             <w:noProof/>
             <w:webHidden/>
           </w:rPr>
-          <w:instrText xml:space="preserve"> PAGEREF _Toc117263687 \h </w:instrText>
+          <w:instrText xml:space="preserve"> PAGEREF _Toc117628333 \h </w:instrText>
         </w:r>
         <w:r>
           <w:rPr>
@@ -639,7 +639,7 @@
           <w:lang w:val="en-US"/>
         </w:rPr>
       </w:pPr>
-      <w:hyperlink w:anchor="_Toc117263688" w:history="1">
+      <w:hyperlink w:anchor="_Toc117628334" w:history="1">
         <w:r>
           <w:rPr>
             <w:rStyle w:val="Hyperlink"/>
@@ -653,7 +653,23 @@
             <w:noProof/>
             <w:lang w:val="en-US"/>
           </w:rPr>
-          <w:t xml:space="preserve"> Tìm hiểu Guard</w:t>
+          <w:t xml:space="preserve"> Tìm hiểu Gu</w:t>
+        </w:r>
+        <w:r>
+          <w:rPr>
+            <w:rStyle w:val="Hyperlink"/>
+            <w:noProof/>
+            <w:lang w:val="en-US"/>
+          </w:rPr>
+          <w:t>a</w:t>
+        </w:r>
+        <w:r>
+          <w:rPr>
+            <w:rStyle w:val="Hyperlink"/>
+            <w:noProof/>
+            <w:lang w:val="en-US"/>
+          </w:rPr>
+          <w:t>rd</w:t>
         </w:r>
         <w:r>
           <w:rPr>
@@ -674,7 +690,7 @@
             <w:noProof/>
             <w:webHidden/>
           </w:rPr>
-          <w:instrText xml:space="preserve"> PAGEREF _Toc117263688 \h </w:instrText>
+          <w:instrText xml:space="preserve"> PAGEREF _Toc117628334 \h </w:instrText>
         </w:r>
         <w:r>
           <w:rPr>
@@ -716,7 +732,7 @@
           <w:lang w:val="en-US"/>
         </w:rPr>
       </w:pPr>
-      <w:hyperlink w:anchor="_Toc117263689" w:history="1">
+      <w:hyperlink w:anchor="_Toc117628335" w:history="1">
         <w:r>
           <w:rPr>
             <w:rStyle w:val="Hyperlink"/>
@@ -751,7 +767,7 @@
             <w:noProof/>
             <w:webHidden/>
           </w:rPr>
-          <w:instrText xml:space="preserve"> PAGEREF _Toc117263689 \h </w:instrText>
+          <w:instrText xml:space="preserve"> PAGEREF _Toc117628335 \h </w:instrText>
         </w:r>
         <w:r>
           <w:rPr>
@@ -794,7 +810,7 @@
           <w:lang w:val="en-US"/>
         </w:rPr>
       </w:pPr>
-      <w:hyperlink w:anchor="_Toc117263690" w:history="1">
+      <w:hyperlink w:anchor="_Toc117628336" w:history="1">
         <w:r>
           <w:rPr>
             <w:rStyle w:val="Hyperlink"/>
@@ -829,7 +845,7 @@
             <w:noProof/>
             <w:webHidden/>
           </w:rPr>
-          <w:instrText xml:space="preserve"> PAGEREF _Toc117263690 \h </w:instrText>
+          <w:instrText xml:space="preserve"> PAGEREF _Toc117628336 \h </w:instrText>
         </w:r>
         <w:r>
           <w:rPr>
@@ -872,7 +888,7 @@
           <w:lang w:val="en-US"/>
         </w:rPr>
       </w:pPr>
-      <w:hyperlink w:anchor="_Toc117263691" w:history="1">
+      <w:hyperlink w:anchor="_Toc117628337" w:history="1">
         <w:r>
           <w:rPr>
             <w:rStyle w:val="Hyperlink"/>
@@ -907,7 +923,7 @@
             <w:noProof/>
             <w:webHidden/>
           </w:rPr>
-          <w:instrText xml:space="preserve"> PAGEREF _Toc117263691 \h </w:instrText>
+          <w:instrText xml:space="preserve"> PAGEREF _Toc117628337 \h </w:instrText>
         </w:r>
         <w:r>
           <w:rPr>
@@ -950,7 +966,7 @@
           <w:lang w:val="en-US"/>
         </w:rPr>
       </w:pPr>
-      <w:hyperlink w:anchor="_Toc117263692" w:history="1">
+      <w:hyperlink w:anchor="_Toc117628338" w:history="1">
         <w:r>
           <w:rPr>
             <w:rStyle w:val="Hyperlink"/>
@@ -985,7 +1001,7 @@
             <w:noProof/>
             <w:webHidden/>
           </w:rPr>
-          <w:instrText xml:space="preserve"> PAGEREF _Toc117263692 \h </w:instrText>
+          <w:instrText xml:space="preserve"> PAGEREF _Toc117628338 \h </w:instrText>
         </w:r>
         <w:r>
           <w:rPr>
@@ -1027,7 +1043,7 @@
           <w:lang w:val="en-US"/>
         </w:rPr>
       </w:pPr>
-      <w:hyperlink w:anchor="_Toc117263693" w:history="1">
+      <w:hyperlink w:anchor="_Toc117628339" w:history="1">
         <w:r>
           <w:rPr>
             <w:rStyle w:val="Hyperlink"/>
@@ -1062,7 +1078,7 @@
             <w:noProof/>
             <w:webHidden/>
           </w:rPr>
-          <w:instrText xml:space="preserve"> PAGEREF _Toc117263693 \h </w:instrText>
+          <w:instrText xml:space="preserve"> PAGEREF _Toc117628339 \h </w:instrText>
         </w:r>
         <w:r>
           <w:rPr>
@@ -1105,7 +1121,7 @@
           <w:lang w:val="en-US"/>
         </w:rPr>
       </w:pPr>
-      <w:hyperlink w:anchor="_Toc117263694" w:history="1">
+      <w:hyperlink w:anchor="_Toc117628340" w:history="1">
         <w:r>
           <w:rPr>
             <w:rStyle w:val="Hyperlink"/>
@@ -1140,7 +1156,7 @@
             <w:noProof/>
             <w:webHidden/>
           </w:rPr>
-          <w:instrText xml:space="preserve"> PAGEREF _Toc117263694 \h </w:instrText>
+          <w:instrText xml:space="preserve"> PAGEREF _Toc117628340 \h </w:instrText>
         </w:r>
         <w:r>
           <w:rPr>
@@ -1183,7 +1199,7 @@
           <w:lang w:val="en-US"/>
         </w:rPr>
       </w:pPr>
-      <w:hyperlink w:anchor="_Toc117263695" w:history="1">
+      <w:hyperlink w:anchor="_Toc117628341" w:history="1">
         <w:r>
           <w:rPr>
             <w:rStyle w:val="Hyperlink"/>
@@ -1210,7 +1226,7 @@
             <w:noProof/>
             <w:webHidden/>
           </w:rPr>
-          <w:instrText xml:space="preserve"> PAGEREF _Toc117263695 \h </w:instrText>
+          <w:instrText xml:space="preserve"> PAGEREF _Toc117628341 \h </w:instrText>
         </w:r>
         <w:r>
           <w:rPr>
@@ -1252,7 +1268,7 @@
           <w:lang w:val="en-US"/>
         </w:rPr>
       </w:pPr>
-      <w:hyperlink w:anchor="_Toc117263696" w:history="1">
+      <w:hyperlink w:anchor="_Toc117628342" w:history="1">
         <w:r>
           <w:rPr>
             <w:rStyle w:val="Hyperlink"/>
@@ -1287,7 +1303,7 @@
             <w:noProof/>
             <w:webHidden/>
           </w:rPr>
-          <w:instrText xml:space="preserve"> PAGEREF _Toc117263696 \h </w:instrText>
+          <w:instrText xml:space="preserve"> PAGEREF _Toc117628342 \h </w:instrText>
         </w:r>
         <w:r>
           <w:rPr>
@@ -1350,7 +1366,7 @@
           <w:lang w:val="en-US"/>
         </w:rPr>
       </w:pPr>
-      <w:bookmarkStart w:id="1" w:name="_Toc117263681"/>
+      <w:bookmarkStart w:id="1" w:name="_Toc117628327"/>
       <w:r>
         <w:lastRenderedPageBreak/>
         <w:t>CHƯƠNG 1</w:t>
@@ -1370,7 +1386,7 @@
           <w:lang w:val="en-US"/>
         </w:rPr>
       </w:pPr>
-      <w:bookmarkStart w:id="2" w:name="_Toc117263682"/>
+      <w:bookmarkStart w:id="2" w:name="_Toc117628328"/>
       <w:r>
         <w:rPr>
           <w:lang w:val="en-US"/>
@@ -1462,7 +1478,7 @@
           <w:lang w:val="en-US"/>
         </w:rPr>
       </w:pPr>
-      <w:bookmarkStart w:id="3" w:name="_Toc117263683"/>
+      <w:bookmarkStart w:id="3" w:name="_Toc117628329"/>
       <w:r>
         <w:rPr>
           <w:lang w:val="en-US"/>
@@ -1605,15 +1621,7 @@
         <w:pStyle w:val="Nidungvnbn"/>
       </w:pPr>
       <w:r>
-        <w:t>Để điều hướng đến các trang trong ứng dụng ta nên sử dụng NuxtLink. Tương tự với tẻ a trong html ngoại trừ dùng href</w:t>
-      </w:r>
-      <w:proofErr w:type="gramStart"/>
-      <w:r>
-        <w:t>=”about</w:t>
-      </w:r>
-      <w:proofErr w:type="gramEnd"/>
-      <w:r>
-        <w:t xml:space="preserve">” thì ta dùng to=”/about”. </w:t>
+        <w:t xml:space="preserve">Để điều hướng đến các trang trong ứng dụng ta nên sử dụng NuxtLink. Tương tự với tẻ a trong html ngoại trừ dùng href=”about” thì ta dùng to=”/about”. </w:t>
       </w:r>
     </w:p>
     <w:p>
@@ -1623,7 +1631,7 @@
           <w:lang w:val="en-US"/>
         </w:rPr>
       </w:pPr>
-      <w:bookmarkStart w:id="4" w:name="_Toc117263684"/>
+      <w:bookmarkStart w:id="4" w:name="_Toc117628330"/>
       <w:r>
         <w:rPr>
           <w:lang w:val="en-US"/>
@@ -1637,34 +1645,21 @@
         <w:pStyle w:val="Nidungvnbn"/>
       </w:pPr>
       <w:r>
-        <w:t xml:space="preserve">Để thực hiện việc fetching dữ liệu ta gọi trong hàm </w:t>
-      </w:r>
-      <w:proofErr w:type="gramStart"/>
-      <w:r>
-        <w:t>mouted(</w:t>
-      </w:r>
-      <w:proofErr w:type="gramEnd"/>
-      <w:r>
-        <w:t xml:space="preserve">). </w:t>
-      </w:r>
-    </w:p>
-    <w:p>
-      <w:pPr>
-        <w:pStyle w:val="Nidungvnbn"/>
-      </w:pPr>
-    </w:p>
-    <w:p>
-      <w:pPr>
-        <w:pStyle w:val="Nidungvnbn"/>
-      </w:pPr>
-      <w:proofErr w:type="gramStart"/>
+        <w:t xml:space="preserve">Để thực hiện việc fetching dữ liệu ta gọi trong hàm mouted(). </w:t>
+      </w:r>
+    </w:p>
+    <w:p>
+      <w:pPr>
+        <w:pStyle w:val="Nidungvnbn"/>
+      </w:pPr>
+    </w:p>
+    <w:p>
+      <w:pPr>
+        <w:pStyle w:val="Nidungvnbn"/>
+      </w:pPr>
       <w:r>
         <w:lastRenderedPageBreak/>
-        <w:t>mounted(</w:t>
-      </w:r>
-      <w:proofErr w:type="gramEnd"/>
-      <w:r>
-        <w:t>){</w:t>
+        <w:t>mounted(){</w:t>
       </w:r>
     </w:p>
     <w:p>
@@ -1674,13 +1669,8 @@
       <w:r>
         <w:t xml:space="preserve">      </w:t>
       </w:r>
-      <w:proofErr w:type="gramStart"/>
-      <w:r>
-        <w:t>axios.get(</w:t>
-      </w:r>
-      <w:proofErr w:type="gramEnd"/>
-      <w:r>
-        <w:t>‘’)</w:t>
+      <w:r>
+        <w:t>axios.get(‘’)</w:t>
       </w:r>
     </w:p>
     <w:p>
@@ -1696,15 +1686,7 @@
         <w:pStyle w:val="Nidungvnbn"/>
       </w:pPr>
       <w:r>
-        <w:t xml:space="preserve">Ngoài ra còn có các hàm mặc định khác mà ta hay gặp: </w:t>
-      </w:r>
-      <w:proofErr w:type="gramStart"/>
-      <w:r>
-        <w:t>data(</w:t>
-      </w:r>
-      <w:proofErr w:type="gramEnd"/>
-      <w:r>
-        <w:t>): khởi tạo dữ liệu, methods(): khởi tạo các phương thức, computed() thực hiện đồng thời với server.</w:t>
+        <w:t>Ngoài ra còn có các hàm mặc định khác mà ta hay gặp: data(): khởi tạo dữ liệu, methods(): khởi tạo các phương thức, computed() thực hiện đồng thời với server.</w:t>
       </w:r>
     </w:p>
     <w:p>
@@ -1825,47 +1807,23 @@
         <w:pStyle w:val="Nidungvnbn"/>
       </w:pPr>
       <w:r>
-        <w:t>Getters nó sẽ lấy ra giá trị của state trong store. Ở trong component ta có thể truy cập thông qua $</w:t>
-      </w:r>
-      <w:proofErr w:type="gramStart"/>
-      <w:r>
-        <w:t>store.getters</w:t>
-      </w:r>
-      <w:proofErr w:type="gramEnd"/>
-      <w:r>
-        <w:t>.property.</w:t>
-      </w:r>
-    </w:p>
-    <w:p>
-      <w:pPr>
-        <w:pStyle w:val="Nidungvnbn"/>
-      </w:pPr>
-      <w:r>
-        <w:t>Cách duy nhất để thay đổi state là bằng cách sử dụng “commit”. Ta có thể sử dụng $</w:t>
-      </w:r>
-      <w:proofErr w:type="gramStart"/>
-      <w:r>
-        <w:t>store.commit</w:t>
-      </w:r>
-      <w:proofErr w:type="gramEnd"/>
-      <w:r>
-        <w:t>(“mutationName”, payload).</w:t>
-      </w:r>
-    </w:p>
-    <w:p>
-      <w:pPr>
-        <w:pStyle w:val="Nidungvnbn"/>
-      </w:pPr>
-      <w:r>
-        <w:t>Actions thường là nơi chứa các hành động như lấy dữ liệu từ API hay một hành động làm tay đổi dữ liệu trong CSDL. Actions được sử dụng trong các component. $</w:t>
-      </w:r>
-      <w:proofErr w:type="gramStart"/>
-      <w:r>
-        <w:t>store.dispatch</w:t>
-      </w:r>
-      <w:proofErr w:type="gramEnd"/>
-      <w:r>
-        <w:t>(‘actionName’,payload).</w:t>
+        <w:t>Getters nó sẽ lấy ra giá trị của state trong store. Ở trong component ta có thể truy cập thông qua $store.getters.property.</w:t>
+      </w:r>
+    </w:p>
+    <w:p>
+      <w:pPr>
+        <w:pStyle w:val="Nidungvnbn"/>
+      </w:pPr>
+      <w:r>
+        <w:t>Cách duy nhất để thay đổi state là bằng cách sử dụng “commit”. Ta có thể sử dụng $store.commit(“mutationName”, payload).</w:t>
+      </w:r>
+    </w:p>
+    <w:p>
+      <w:pPr>
+        <w:pStyle w:val="Nidungvnbn"/>
+      </w:pPr>
+      <w:r>
+        <w:t>Actions thường là nơi chứa các hành động như lấy dữ liệu từ API hay một hành động làm tay đổi dữ liệu trong CSDL. Actions được sử dụng trong các component. $store.dispatch(‘actionName’,payload).</w:t>
       </w:r>
     </w:p>
     <w:p>
@@ -1887,7 +1845,7 @@
       <w:pPr>
         <w:pStyle w:val="Heading1"/>
       </w:pPr>
-      <w:bookmarkStart w:id="5" w:name="_Toc117263685"/>
+      <w:bookmarkStart w:id="5" w:name="_Toc117628331"/>
       <w:r>
         <w:rPr>
           <w:lang w:val="en-US"/>
@@ -1901,7 +1859,7 @@
       <w:pPr>
         <w:pStyle w:val="Tiumccp1"/>
       </w:pPr>
-      <w:bookmarkStart w:id="6" w:name="_Toc117263686"/>
+      <w:bookmarkStart w:id="6" w:name="_Toc117628332"/>
       <w:r>
         <w:rPr>
           <w:lang w:val="en-US"/>
@@ -1946,13 +1904,8 @@
       <w:pPr>
         <w:pStyle w:val="Nidungvnbn"/>
       </w:pPr>
-      <w:proofErr w:type="gramStart"/>
-      <w:r>
-        <w:t>App.services,ts</w:t>
-      </w:r>
-      <w:proofErr w:type="gramEnd"/>
-      <w:r>
-        <w:t>: Chứa các hàm xử lý logic chi service, chẳng hạn như ứng dụng có service kết nối đến CSDL hoặc xử lý file…</w:t>
+      <w:r>
+        <w:t>App.services,ts: Chứa các hàm xử lý logic chi service, chẳng hạn như ứng dụng có service kết nối đến CSDL hoặc xử lý file…</w:t>
       </w:r>
     </w:p>
     <w:p>
@@ -1968,31 +1921,15 @@
         <w:pStyle w:val="Nidungvnbn"/>
       </w:pPr>
       <w:r>
-        <w:t>Controller: Khi có request HTTP đến, cơ chế routing sẽ chuyển request này đến controller tương ứng để sử lý và trả về response thích hợp. Để xác định method cụ thể cho một request ta định nghĩa @</w:t>
-      </w:r>
-      <w:proofErr w:type="gramStart"/>
-      <w:r>
-        <w:t>GET(</w:t>
-      </w:r>
-      <w:proofErr w:type="gramEnd"/>
-      <w:r>
-        <w:t>) trên hàm. Việc khai báo này sẽ giúp Nest có thể ánh xạ request đến Get:/ đến hàm. Ngoài Get, nest cũng cung cấp đầy đủ các phương thức khác như Post, Delete, Put, Patch.</w:t>
-      </w:r>
-    </w:p>
-    <w:p>
-      <w:pPr>
-        <w:pStyle w:val="Nidungvnbn"/>
-      </w:pPr>
-      <w:r>
-        <w:t>Provider là thành pần cơ bản trong Nest, một provider có thể được đưa vào làm một dependency để tạo ra mối liên hệ giữa nhiều đối tượng khác nhau. Các lớp như service, repository hay helper có thể được xem như provider bằng cách thêm decorator @</w:t>
-      </w:r>
-      <w:proofErr w:type="gramStart"/>
-      <w:r>
-        <w:t>Injectable(</w:t>
-      </w:r>
-      <w:proofErr w:type="gramEnd"/>
-      <w:r>
-        <w:t>).</w:t>
+        <w:t>Controller: Khi có request HTTP đến, cơ chế routing sẽ chuyển request này đến controller tương ứng để sử lý và trả về response thích hợp. Để xác định method cụ thể cho một request ta định nghĩa @GET() trên hàm. Việc khai báo này sẽ giúp Nest có thể ánh xạ request đến Get:/ đến hàm. Ngoài Get, nest cũng cung cấp đầy đủ các phương thức khác như Post, Delete, Put, Patch.</w:t>
+      </w:r>
+    </w:p>
+    <w:p>
+      <w:pPr>
+        <w:pStyle w:val="Nidungvnbn"/>
+      </w:pPr>
+      <w:r>
+        <w:t>Provider là thành pần cơ bản trong Nest, một provider có thể được đưa vào làm một dependency để tạo ra mối liên hệ giữa nhiều đối tượng khác nhau. Các lớp như service, repository hay helper có thể được xem như provider bằng cách thêm decorator @Injectable().</w:t>
       </w:r>
     </w:p>
     <w:p>
@@ -2006,22 +1943,14 @@
         <w:t xml:space="preserve"> </w:t>
       </w:r>
       <w:r>
-        <w:t>Module trong Nest là class được định nghĩa với decorator @</w:t>
-      </w:r>
-      <w:proofErr w:type="gramStart"/>
-      <w:r>
-        <w:t>Module(</w:t>
-      </w:r>
-      <w:proofErr w:type="gramEnd"/>
-      <w:r>
-        <w:t>) của Nest, dùng để mô tả các thuộc tính như controller, provider hay dependency của module.</w:t>
+        <w:t>Module trong Nest là class được định nghĩa với decorator @Module() của Nest, dùng để mô tả các thuộc tính như controller, provider hay dependency của module.</w:t>
       </w:r>
     </w:p>
     <w:p>
       <w:pPr>
         <w:pStyle w:val="Tiumccp1"/>
       </w:pPr>
-      <w:bookmarkStart w:id="7" w:name="_Toc117263687"/>
+      <w:bookmarkStart w:id="7" w:name="_Toc117628333"/>
       <w:r>
         <w:rPr>
           <w:lang w:val="en-US"/>
@@ -2078,31 +2007,15 @@
         <w:t>h</w:t>
       </w:r>
       <w:r>
-        <w:t xml:space="preserve">ải gọi </w:t>
-      </w:r>
-      <w:proofErr w:type="gramStart"/>
-      <w:r>
-        <w:t>next(</w:t>
-      </w:r>
-      <w:proofErr w:type="gramEnd"/>
-      <w:r>
-        <w:t>) để chuyển quyền điều khiển cho hàm middleware tiếp theo.</w:t>
-      </w:r>
-    </w:p>
-    <w:p>
-      <w:pPr>
-        <w:pStyle w:val="Nidungvnbn"/>
-      </w:pPr>
-      <w:r>
-        <w:t>Để triển khai một Nest middleware, ta viết một function hoặc class với decorator @</w:t>
-      </w:r>
-      <w:proofErr w:type="gramStart"/>
-      <w:r>
-        <w:t>Injectable(</w:t>
-      </w:r>
-      <w:proofErr w:type="gramEnd"/>
-      <w:r>
-        <w:t>) và cần implement interface NestMiddleware</w:t>
+        <w:t>ải gọi next() để chuyển quyền điều khiển cho hàm middleware tiếp theo.</w:t>
+      </w:r>
+    </w:p>
+    <w:p>
+      <w:pPr>
+        <w:pStyle w:val="Nidungvnbn"/>
+      </w:pPr>
+      <w:r>
+        <w:t>Để triển khai một Nest middleware, ta viết một function hoặc class với decorator @Injectable() và cần implement interface NestMiddleware</w:t>
       </w:r>
       <w:r>
         <w:t>.</w:t>
@@ -2113,15 +2026,7 @@
         <w:pStyle w:val="Nidungvnbn"/>
       </w:pPr>
       <w:r>
-        <w:t xml:space="preserve">Ở một số framework như express thì middleware thường được sử dụng để xác thực user, permission, validate </w:t>
-      </w:r>
-      <w:proofErr w:type="gramStart"/>
-      <w:r>
-        <w:t>data,…</w:t>
-      </w:r>
-      <w:proofErr w:type="gramEnd"/>
-      <w:r>
-        <w:t xml:space="preserve"> nhưng ở NestJS việc xác thực hay validate đã có các thành phần riêng biệt đảm nhận nhiệm vụ này như </w:t>
+        <w:t xml:space="preserve">Ở một số framework như express thì middleware thường được sử dụng để xác thực user, permission, validate data,… nhưng ở NestJS việc xác thực hay validate đã có các thành phần riêng biệt đảm nhận nhiệm vụ này như </w:t>
       </w:r>
       <w:r>
         <w:rPr>
@@ -2159,15 +2064,7 @@
         <w:t>Pipes</w:t>
       </w:r>
       <w:r>
-        <w:t>: Trước tiên, một pipe được định nghĩa là một class sử dụng decorator @</w:t>
-      </w:r>
-      <w:proofErr w:type="gramStart"/>
-      <w:r>
-        <w:t>Injectable(</w:t>
-      </w:r>
-      <w:proofErr w:type="gramEnd"/>
-      <w:r>
-        <w:t xml:space="preserve">), và implement từ </w:t>
+        <w:t xml:space="preserve">: Trước tiên, một pipe được định nghĩa là một class sử dụng decorator @Injectable(), và implement từ </w:t>
       </w:r>
       <w:r>
         <w:rPr>
@@ -2219,15 +2116,7 @@
         <w:t>Guards</w:t>
       </w:r>
       <w:r>
-        <w:t>: Một Guard là lớp sử dụng decorator @</w:t>
-      </w:r>
-      <w:proofErr w:type="gramStart"/>
-      <w:r>
-        <w:t>Injectable(</w:t>
-      </w:r>
-      <w:proofErr w:type="gramEnd"/>
-      <w:r>
-        <w:t xml:space="preserve">). Các guards phải implement </w:t>
+        <w:t xml:space="preserve">: Một Guard là lớp sử dụng decorator @Injectable(). Các guards phải implement </w:t>
       </w:r>
       <w:r>
         <w:rPr>
@@ -2244,7 +2133,7 @@
       <w:pPr>
         <w:pStyle w:val="Tiumccp1"/>
       </w:pPr>
-      <w:bookmarkStart w:id="8" w:name="_Toc117263688"/>
+      <w:bookmarkStart w:id="8" w:name="_Toc117628334"/>
       <w:r>
         <w:rPr>
           <w:lang w:val="en-US"/>
@@ -2266,15 +2155,7 @@
         <w:pStyle w:val="Nidungvnbn"/>
       </w:pPr>
       <w:r>
-        <w:t xml:space="preserve">Mọi guard cần phải implement </w:t>
-      </w:r>
-      <w:proofErr w:type="gramStart"/>
-      <w:r>
-        <w:t>CanActivate(</w:t>
-      </w:r>
-      <w:proofErr w:type="gramEnd"/>
-      <w:r>
-        <w:t>). Hàm này trả về một boolean, cho biết request hiện tại có được phép hay không. Nó có thể trả về response đồng bộ hoặc không đồng bộ (thông qua Promise hoặc Observable). Nest sử dụng giá trị trả về để kiểm soát hành động tiếp theo:</w:t>
+        <w:t>Mọi guard cần phải implement CanActivate(). Hàm này trả về một boolean, cho biết request hiện tại có được phép hay không. Nó có thể trả về response đồng bộ hoặc không đồng bộ (thông qua Promise hoặc Observable). Nest sử dụng giá trị trả về để kiểm soát hành động tiếp theo:</w:t>
       </w:r>
     </w:p>
     <w:p>
@@ -2307,22 +2188,6 @@
         <w:pStyle w:val="Nidungvnbn"/>
       </w:pPr>
       <w:r>
-        <w:t xml:space="preserve">Hàm </w:t>
-      </w:r>
-      <w:proofErr w:type="gramStart"/>
-      <w:r>
-        <w:t>canActivate(</w:t>
-      </w:r>
-      <w:proofErr w:type="gramEnd"/>
-      <w:r>
-        <w:t xml:space="preserve">) nhận một đối số duy nhất là instance ExecutionContext. </w:t>
-      </w:r>
-    </w:p>
-    <w:p>
-      <w:pPr>
-        <w:pStyle w:val="Nidungvnbn"/>
-      </w:pPr>
-      <w:r>
         <w:t xml:space="preserve">Ta có thể tạo nhiều Guard khác nhau tuỳ mục đích bảo vệ route. </w:t>
       </w:r>
     </w:p>
@@ -2330,7 +2195,7 @@
       <w:pPr>
         <w:pStyle w:val="Tiumccp1"/>
       </w:pPr>
-      <w:bookmarkStart w:id="9" w:name="_Toc117263689"/>
+      <w:bookmarkStart w:id="9" w:name="_Toc117628335"/>
       <w:r>
         <w:rPr>
           <w:lang w:val="en-US"/>
@@ -2343,7 +2208,7 @@
       <w:pPr>
         <w:pStyle w:val="Tiumccp2"/>
       </w:pPr>
-      <w:bookmarkStart w:id="10" w:name="_Toc117263690"/>
+      <w:bookmarkStart w:id="10" w:name="_Toc117628336"/>
       <w:r>
         <w:rPr>
           <w:lang w:val="en-US"/>
@@ -2357,29 +2222,18 @@
         <w:pStyle w:val="Nidungvnbn"/>
       </w:pPr>
       <w:r>
-        <w:t>Json web token là chuỗi mã hoá giúp ta trao đổi thông tin giữa các hệ thống khác nhau một cách an toàn và đáng tin cậy. Các chuỗi thông tin tin sẽ được mã hoá một cách ngẫu nhiên, tuỳ hứng và không có một trật tự sắp xếp nào.</w:t>
-      </w:r>
-    </w:p>
-    <w:p>
-      <w:pPr>
-        <w:pStyle w:val="Nidungvnbn"/>
-      </w:pPr>
-      <w:r>
-        <w:t>JWT gồm 3 thành phần: Header, Payload, Signature. Những thành phần này được ngăn cách bởi ký tự “.”. Do đó có thể hình dung cấu trúc của nó t</w:t>
-      </w:r>
-      <w:r>
-        <w:t>h</w:t>
-      </w:r>
-      <w:r>
-        <w:t>eo dạng format sau: “</w:t>
-      </w:r>
-      <w:proofErr w:type="gramStart"/>
-      <w:r>
-        <w:t>header.payload</w:t>
-      </w:r>
-      <w:proofErr w:type="gramEnd"/>
-      <w:r>
-        <w:t>.signature”.</w:t>
+        <w:t>Json web token là chuỗi mã hoá giúp ta trao đổi thông tin giữa các hệ thống khác nhau một cách an toàn. Các chuỗi thông tin tin sẽ được mã hoá một cách ngẫu nhiên</w:t>
+      </w:r>
+      <w:r>
+        <w:t>.</w:t>
+      </w:r>
+    </w:p>
+    <w:p>
+      <w:pPr>
+        <w:pStyle w:val="Nidungvnbn"/>
+      </w:pPr>
+      <w:r>
+        <w:t>JWT gồm 3 thành phần: Header, Payload, Signature. Những thành phần này được ngăn cách bởi ký tự “.”.</w:t>
       </w:r>
     </w:p>
     <w:p>
@@ -2440,7 +2294,7 @@
       <w:pPr>
         <w:pStyle w:val="Tiumccp2"/>
       </w:pPr>
-      <w:bookmarkStart w:id="11" w:name="_Toc117263691"/>
+      <w:bookmarkStart w:id="11" w:name="_Toc117628337"/>
       <w:r>
         <w:rPr>
           <w:lang w:val="en-US"/>
@@ -2454,26 +2308,31 @@
         <w:pStyle w:val="Nidungvnbn"/>
       </w:pPr>
       <w:r>
-        <w:t xml:space="preserve">Trong việc xác thực, khi người dùng đăng nhập thành công, user sẽ trả một chuỗi JWT về browser, và Token này được lưu lại trong browser của người dùng (thường là </w:t>
-      </w:r>
-      <w:r>
-        <w:lastRenderedPageBreak/>
-        <w:t>localStorage hoặc Cookies), thay vì cách truyền thống là tạo một session trên Server và trả về Cookie.</w:t>
-      </w:r>
-    </w:p>
-    <w:p>
-      <w:pPr>
-        <w:pStyle w:val="Nidungvnbn"/>
-      </w:pPr>
-      <w:r>
-        <w:t>Khi người dùng muốn truy cập vào route được bảo vệ (chỉ có người dùng đăng nhập mới được phép), Browser sẽ gửi token JWT này trong Header Authorization, Bearer schema của request gửi đi.</w:t>
+        <w:t>Trong việc xác thực, khi người dùng đăng nhập thành công,</w:t>
+      </w:r>
+      <w:r>
+        <w:t xml:space="preserve"> hệ thông sẽ thực hiện tạo mã JWT lưu trên browser của user.</w:t>
+      </w:r>
+    </w:p>
+    <w:p>
+      <w:pPr>
+        <w:pStyle w:val="Nidungvnbn"/>
+      </w:pPr>
+      <w:r>
+        <w:t xml:space="preserve">Khi người dùng muốn truy cập vào route được bảo vệ (chỉ có người dùng đăng nhập mới được phép), </w:t>
+      </w:r>
+      <w:r>
+        <w:t>phía server sẽ thực hiện kiểm tra JWT có hợp lệ không. Người dùng sẽ cần có jwt để có thể xác thực các request tiếp theo</w:t>
+      </w:r>
+      <w:r>
+        <w:t>.</w:t>
       </w:r>
     </w:p>
     <w:p>
       <w:pPr>
         <w:pStyle w:val="Tiumccp2"/>
       </w:pPr>
-      <w:bookmarkStart w:id="12" w:name="_Toc117263692"/>
+      <w:bookmarkStart w:id="12" w:name="_Toc117628338"/>
       <w:r>
         <w:rPr>
           <w:lang w:val="en-US"/>
@@ -2487,6 +2346,7 @@
         <w:pStyle w:val="Nidungvnbn"/>
       </w:pPr>
       <w:r>
+        <w:lastRenderedPageBreak/>
         <w:t>Trong Nest, ta có thư viện để kh</w:t>
       </w:r>
       <w:r>
@@ -2520,18 +2380,10 @@
         <w:t xml:space="preserve">const jwt = jwtService.sign([dữ liệu người dùng], </w:t>
       </w:r>
       <w:r>
-        <w:t>{secret: secret_</w:t>
-      </w:r>
-      <w:proofErr w:type="gramStart"/>
-      <w:r>
-        <w:t>key }</w:t>
-      </w:r>
-      <w:r>
-        <w:t>,{</w:t>
-      </w:r>
-      <w:proofErr w:type="gramEnd"/>
-      <w:r>
-        <w:t>exp</w:t>
+        <w:t>{secret: secret_key }</w:t>
+      </w:r>
+      <w:r>
+        <w:t>,{exp</w:t>
       </w:r>
       <w:r>
         <w:t>iresIn:’1h’</w:t>
@@ -2547,7 +2399,7 @@
       <w:pPr>
         <w:pStyle w:val="Tiumccp1"/>
       </w:pPr>
-      <w:bookmarkStart w:id="13" w:name="_Toc117263693"/>
+      <w:bookmarkStart w:id="13" w:name="_Toc117628339"/>
       <w:r>
         <w:rPr>
           <w:lang w:val="en-US"/>
@@ -2568,7 +2420,7 @@
       <w:pPr>
         <w:pStyle w:val="Tiumccp2"/>
       </w:pPr>
-      <w:bookmarkStart w:id="14" w:name="_Toc117263694"/>
+      <w:bookmarkStart w:id="14" w:name="_Toc117628340"/>
       <w:r>
         <w:rPr>
           <w:lang w:val="en-US"/>
@@ -2633,7 +2485,7 @@
       <w:pPr>
         <w:pStyle w:val="Tiumccp2"/>
       </w:pPr>
-      <w:bookmarkStart w:id="15" w:name="_Toc117263695"/>
+      <w:bookmarkStart w:id="15" w:name="_Toc117628341"/>
       <w:r>
         <w:t>Refresh token</w:t>
       </w:r>
@@ -2652,23 +2504,23 @@
         <w:pStyle w:val="Nidungvnbn"/>
       </w:pPr>
       <w:r>
+        <w:t>Người dùng đăng nhập vào hệ thống và sau khi xác thực thành công, người dùng nhận được một mã token và mã này có thời hạn sử dụng (10 phút).</w:t>
+      </w:r>
+    </w:p>
+    <w:p>
+      <w:pPr>
+        <w:pStyle w:val="Nidungvnbn"/>
+      </w:pPr>
+      <w:r>
+        <w:t>Trong mỗi lần gọi API tiếp theo, người dùng phải gửi theo mã token trong request để truy cập đến các tài nguyên khác.</w:t>
+      </w:r>
+    </w:p>
+    <w:p>
+      <w:pPr>
+        <w:pStyle w:val="Nidungvnbn"/>
+      </w:pPr>
+      <w:r>
         <w:lastRenderedPageBreak/>
-        <w:t>Người dùng đăng nhập vào hệ thống và sau khi xác thực thành công, người dùng nhận được một mã token và mã này có thời hạn sử dụng (10 phút).</w:t>
-      </w:r>
-    </w:p>
-    <w:p>
-      <w:pPr>
-        <w:pStyle w:val="Nidungvnbn"/>
-      </w:pPr>
-      <w:r>
-        <w:t>Trong mỗi lần gọi API tiếp theo, người dùng phải gửi theo mã token trong request để truy cập đến các tài nguyên khác.</w:t>
-      </w:r>
-    </w:p>
-    <w:p>
-      <w:pPr>
-        <w:pStyle w:val="Nidungvnbn"/>
-      </w:pPr>
-      <w:r>
         <w:t>Khi hết thời gian, người dùng lại phải đăng nhập lại để nhận mã token mới. Ví dụ nếu là facebook mà cứ 10 phút lại bắt người dùng đăng nhập lại thì sẽ rất phiền phức với người dùng.</w:t>
       </w:r>
     </w:p>
@@ -2690,7 +2542,7 @@
       <w:pPr>
         <w:pStyle w:val="Tiumccp1"/>
       </w:pPr>
-      <w:bookmarkStart w:id="16" w:name="_Toc117263696"/>
+      <w:bookmarkStart w:id="16" w:name="_Toc117628342"/>
       <w:r>
         <w:rPr>
           <w:lang w:val="en-US"/>
@@ -2784,7 +2636,6 @@
         <w:pStyle w:val="Nidungvnbn"/>
       </w:pPr>
       <w:r>
-        <w:lastRenderedPageBreak/>
         <w:t>Các kiểu Json</w:t>
       </w:r>
     </w:p>
@@ -2823,6 +2674,7 @@
         <w:pStyle w:val="Nidungvnbn"/>
       </w:pPr>
       <w:r>
+        <w:lastRenderedPageBreak/>
         <w:t>“name”: “A”,</w:t>
       </w:r>
     </w:p>
@@ -2939,13 +2791,7 @@
       </w:pPr>
       <w:r>
         <w:tab/>
-        <w:t>“name”:”</w:t>
-      </w:r>
-      <w:r>
-        <w:t>B</w:t>
-      </w:r>
-      <w:r>
-        <w:t>”,</w:t>
+        <w:t>“name”:”B”,</w:t>
       </w:r>
     </w:p>
     <w:p>
@@ -3020,40 +2866,15 @@
       </w:pPr>
       <w:r>
         <w:tab/>
-        <w:t>“A</w:t>
-      </w:r>
-      <w:proofErr w:type="gramStart"/>
-      <w:r>
-        <w:t>”:{</w:t>
-      </w:r>
-      <w:proofErr w:type="gramEnd"/>
-      <w:r>
-        <w:t>“name”:”A ”, “age”:”20”}</w:t>
-      </w:r>
-    </w:p>
-    <w:p>
-      <w:pPr>
-        <w:pStyle w:val="Nidungvnbn"/>
-      </w:pPr>
-      <w:r>
-        <w:t>“</w:t>
-      </w:r>
-      <w:r>
-        <w:t>B</w:t>
-      </w:r>
-      <w:proofErr w:type="gramStart"/>
-      <w:r>
-        <w:t>”:{</w:t>
-      </w:r>
-      <w:proofErr w:type="gramEnd"/>
-      <w:r>
-        <w:t>“name”:”</w:t>
-      </w:r>
-      <w:r>
-        <w:t>B</w:t>
-      </w:r>
-      <w:r>
-        <w:t>”, “age”:”20”}</w:t>
+        <w:t>“A”:{“name”:”A ”, “age”:”20”}</w:t>
+      </w:r>
+    </w:p>
+    <w:p>
+      <w:pPr>
+        <w:pStyle w:val="Nidungvnbn"/>
+      </w:pPr>
+      <w:r>
+        <w:t>“B”:{“name”:”B”, “age”:”20”}</w:t>
       </w:r>
     </w:p>
     <w:p>
@@ -3065,8 +2886,84 @@
         <w:t>}</w:t>
       </w:r>
     </w:p>
+    <w:p>
+      <w:pPr>
+        <w:pStyle w:val="Nidungvnbn"/>
+        <w:ind w:firstLine="0"/>
+      </w:pPr>
+    </w:p>
+    <w:p>
+      <w:pPr>
+        <w:pStyle w:val="Nidungvnbn"/>
+        <w:ind w:firstLine="0"/>
+      </w:pPr>
+      <w:r>
+        <w:t>Một group data json</w:t>
+      </w:r>
+      <w:r>
+        <w:t xml:space="preserve"> là một mảng gồm mà mỗi p</w:t>
+      </w:r>
+      <w:r>
+        <w:t>h</w:t>
+      </w:r>
+      <w:r>
+        <w:t>ần tử đều có các key giống nhau.</w:t>
+      </w:r>
+    </w:p>
+    <w:p>
+      <w:pPr>
+        <w:pStyle w:val="Hnh"/>
+      </w:pPr>
+      <w:r>
+        <w:rPr>
+          <w:noProof/>
+        </w:rPr>
+        <w:lastRenderedPageBreak/>
+        <w:drawing>
+          <wp:inline distT="0" distB="0" distL="0" distR="0" wp14:anchorId="4594063E" wp14:editId="5AC04F4A">
+            <wp:extent cx="1930499" cy="4286470"/>
+            <wp:effectExtent l="0" t="0" r="0" b="0"/>
+            <wp:docPr id="3" name="Picture 3"/>
+            <wp:cNvGraphicFramePr>
+              <a:graphicFrameLocks xmlns:a="http://schemas.openxmlformats.org/drawingml/2006/main" noChangeAspect="1"/>
+            </wp:cNvGraphicFramePr>
+            <a:graphic xmlns:a="http://schemas.openxmlformats.org/drawingml/2006/main">
+              <a:graphicData uri="http://schemas.openxmlformats.org/drawingml/2006/picture">
+                <pic:pic xmlns:pic="http://schemas.openxmlformats.org/drawingml/2006/picture">
+                  <pic:nvPicPr>
+                    <pic:cNvPr id="1" name=""/>
+                    <pic:cNvPicPr/>
+                  </pic:nvPicPr>
+                  <pic:blipFill>
+                    <a:blip r:embed="rId9"/>
+                    <a:stretch>
+                      <a:fillRect/>
+                    </a:stretch>
+                  </pic:blipFill>
+                  <pic:spPr>
+                    <a:xfrm>
+                      <a:off x="0" y="0"/>
+                      <a:ext cx="1930499" cy="4286470"/>
+                    </a:xfrm>
+                    <a:prstGeom prst="rect">
+                      <a:avLst/>
+                    </a:prstGeom>
+                  </pic:spPr>
+                </pic:pic>
+              </a:graphicData>
+            </a:graphic>
+          </wp:inline>
+        </w:drawing>
+      </w:r>
+    </w:p>
+    <w:p>
+      <w:pPr>
+        <w:pStyle w:val="Nidungvnbn"/>
+        <w:ind w:firstLine="0"/>
+      </w:pPr>
+    </w:p>
     <w:sectPr>
-      <w:headerReference w:type="default" r:id="rId9"/>
+      <w:headerReference w:type="default" r:id="rId10"/>
       <w:pgSz w:w="12242" w:h="15842" w:code="1"/>
       <w:pgMar w:top="1985" w:right="1134" w:bottom="1701" w:left="1985" w:header="720" w:footer="720" w:gutter="0"/>
       <w:pgNumType w:start="1"/>

</xml_diff>